<commit_message>
Add github repo txt and convert deliverable word file into pdf
</commit_message>
<xml_diff>
--- a/proyecto1/codigo_colores.docx
+++ b/proyecto1/codigo_colores.docx
@@ -49,6 +49,7 @@
                 <w:dataBinding w:prefixMappings="xmlns:ns0='http://schemas.openxmlformats.org/officeDocument/2006/extended-properties'" w:xpath="/ns0:Properties[1]/ns0:Company[1]" w:storeItemID="{6668398D-A668-4E3E-A5EB-62B293D839F1}"/>
                 <w:text/>
               </w:sdtPr>
+              <w:sdtEndPr/>
               <w:sdtContent>
                 <w:tc>
                   <w:tcPr>
@@ -102,6 +103,7 @@
                   <w:dataBinding w:prefixMappings="xmlns:ns0='http://schemas.openxmlformats.org/package/2006/metadata/core-properties' xmlns:ns1='http://purl.org/dc/elements/1.1/'" w:xpath="/ns0:coreProperties[1]/ns1:title[1]" w:storeItemID="{6C3C8BC8-F283-45AE-878A-BAB7291924A1}"/>
                   <w:text/>
                 </w:sdtPr>
+                <w:sdtEndPr/>
                 <w:sdtContent>
                   <w:p>
                     <w:pPr>
@@ -186,6 +188,7 @@
                   <w:dataBinding w:prefixMappings="xmlns:ns0='http://schemas.openxmlformats.org/package/2006/metadata/core-properties' xmlns:ns1='http://purl.org/dc/elements/1.1/'" w:xpath="/ns0:coreProperties[1]/ns1:creator[1]" w:storeItemID="{6C3C8BC8-F283-45AE-878A-BAB7291924A1}"/>
                   <w:text/>
                 </w:sdtPr>
+                <w:sdtEndPr/>
                 <w:sdtContent>
                   <w:p>
                     <w:pPr>
@@ -4281,23 +4284,7 @@
               <w:highlight w:val="white"/>
               <w:lang w:val="en-US"/>
             </w:rPr>
-            <m:t>=</m:t>
-          </m:r>
-          <m:r>
-            <w:rPr>
-              <w:rFonts w:ascii="Cambria Math" w:hAnsi="Cambria Math"/>
-              <w:highlight w:val="white"/>
-              <w:lang w:val="en-US"/>
-            </w:rPr>
-            <m:t>$</m:t>
-          </m:r>
-          <m:r>
-            <w:rPr>
-              <w:rFonts w:ascii="Cambria Math" w:hAnsi="Cambria Math"/>
-              <w:highlight w:val="white"/>
-              <w:lang w:val="en-US"/>
-            </w:rPr>
-            <m:t xml:space="preserve">400 MXN x 8 </m:t>
+            <m:t xml:space="preserve">=$400 MXN x 8 </m:t>
           </m:r>
           <m:r>
             <w:rPr>
@@ -4327,15 +4314,7 @@
               <w:highlight w:val="yellow"/>
               <w:lang w:val="en-US"/>
             </w:rPr>
-            <m:t>Costo total=</m:t>
-          </m:r>
-          <m:r>
-            <w:rPr>
-              <w:rFonts w:ascii="Cambria Math" w:eastAsiaTheme="minorEastAsia" w:hAnsi="Cambria Math"/>
-              <w:highlight w:val="yellow"/>
-              <w:lang w:val="en-US"/>
-            </w:rPr>
-            <m:t>$3200 MXN</m:t>
+            <m:t>Costo total=$3200 MXN</m:t>
           </m:r>
         </m:oMath>
       </m:oMathPara>
@@ -4407,20 +4386,200 @@
               <w:highlight w:val="yellow"/>
               <w:lang w:val="en-US"/>
             </w:rPr>
-            <m:t>Costo por defecto=</m:t>
-          </m:r>
-          <m:r>
-            <w:rPr>
-              <w:rFonts w:ascii="Cambria Math" w:eastAsiaTheme="minorEastAsia" w:hAnsi="Cambria Math"/>
-              <w:highlight w:val="yellow"/>
-              <w:lang w:val="en-US"/>
-            </w:rPr>
-            <m:t>$145.46 MXN</m:t>
+            <m:t>Costo por defecto=$145.46 MXN</m:t>
           </m:r>
         </m:oMath>
       </m:oMathPara>
     </w:p>
-    <w:p/>
+    <w:p>
+      <w:pPr>
+        <w:jc w:val="both"/>
+        <w:rPr>
+          <w:rFonts w:eastAsiaTheme="minorEastAsia"/>
+          <w:highlight w:val="yellow"/>
+          <w:lang w:val="en-US"/>
+        </w:rPr>
+      </w:pPr>
+    </w:p>
+    <w:p>
+      <w:pPr>
+        <w:jc w:val="both"/>
+        <w:rPr>
+          <w:rFonts w:eastAsiaTheme="minorEastAsia"/>
+        </w:rPr>
+      </w:pPr>
+      <w:r>
+        <w:rPr>
+          <w:rFonts w:eastAsiaTheme="minorEastAsia"/>
+        </w:rPr>
+        <w:t xml:space="preserve">Tiempo invertido </w:t>
+      </w:r>
+      <w:r>
+        <w:rPr>
+          <w:rFonts w:eastAsiaTheme="minorEastAsia"/>
+        </w:rPr>
+        <w:t>desglosado</w:t>
+      </w:r>
+      <w:r>
+        <w:rPr>
+          <w:rFonts w:eastAsiaTheme="minorEastAsia"/>
+        </w:rPr>
+        <w:t>:</w:t>
+      </w:r>
+    </w:p>
+    <w:tbl>
+      <w:tblPr>
+        <w:tblStyle w:val="Tablaconcuadrcula"/>
+        <w:tblW w:w="0" w:type="auto"/>
+        <w:tblLook w:val="04A0" w:firstRow="1" w:lastRow="0" w:firstColumn="1" w:lastColumn="0" w:noHBand="0" w:noVBand="1"/>
+      </w:tblPr>
+      <w:tblGrid>
+        <w:gridCol w:w="2942"/>
+        <w:gridCol w:w="2943"/>
+      </w:tblGrid>
+      <w:tr>
+        <w:tc>
+          <w:tcPr>
+            <w:tcW w:w="2942" w:type="dxa"/>
+          </w:tcPr>
+          <w:p>
+            <w:pPr>
+              <w:jc w:val="both"/>
+            </w:pPr>
+          </w:p>
+        </w:tc>
+        <w:tc>
+          <w:tcPr>
+            <w:tcW w:w="2943" w:type="dxa"/>
+          </w:tcPr>
+          <w:p>
+            <w:pPr>
+              <w:jc w:val="both"/>
+            </w:pPr>
+            <w:r>
+              <w:t>Tiempo en horas</w:t>
+            </w:r>
+          </w:p>
+        </w:tc>
+      </w:tr>
+      <w:tr>
+        <w:tc>
+          <w:tcPr>
+            <w:tcW w:w="2942" w:type="dxa"/>
+          </w:tcPr>
+          <w:p>
+            <w:pPr>
+              <w:jc w:val="both"/>
+            </w:pPr>
+            <w:r>
+              <w:t>Eduardo</w:t>
+            </w:r>
+          </w:p>
+        </w:tc>
+        <w:tc>
+          <w:tcPr>
+            <w:tcW w:w="2943" w:type="dxa"/>
+          </w:tcPr>
+          <w:p>
+            <w:pPr>
+              <w:jc w:val="both"/>
+            </w:pPr>
+            <w:r>
+              <w:t>3</w:t>
+            </w:r>
+          </w:p>
+        </w:tc>
+      </w:tr>
+      <w:tr>
+        <w:tc>
+          <w:tcPr>
+            <w:tcW w:w="2942" w:type="dxa"/>
+          </w:tcPr>
+          <w:p>
+            <w:pPr>
+              <w:jc w:val="both"/>
+            </w:pPr>
+            <w:r>
+              <w:t>Roberto</w:t>
+            </w:r>
+          </w:p>
+        </w:tc>
+        <w:tc>
+          <w:tcPr>
+            <w:tcW w:w="2943" w:type="dxa"/>
+          </w:tcPr>
+          <w:p>
+            <w:pPr>
+              <w:jc w:val="both"/>
+            </w:pPr>
+            <w:r>
+              <w:t>3</w:t>
+            </w:r>
+          </w:p>
+        </w:tc>
+      </w:tr>
+      <w:tr>
+        <w:tc>
+          <w:tcPr>
+            <w:tcW w:w="2942" w:type="dxa"/>
+          </w:tcPr>
+          <w:p>
+            <w:pPr>
+              <w:jc w:val="both"/>
+            </w:pPr>
+            <w:r>
+              <w:t>En equipo</w:t>
+            </w:r>
+          </w:p>
+        </w:tc>
+        <w:tc>
+          <w:tcPr>
+            <w:tcW w:w="2943" w:type="dxa"/>
+          </w:tcPr>
+          <w:p>
+            <w:pPr>
+              <w:jc w:val="both"/>
+            </w:pPr>
+            <w:r>
+              <w:t>2</w:t>
+            </w:r>
+          </w:p>
+        </w:tc>
+      </w:tr>
+      <w:tr>
+        <w:tc>
+          <w:tcPr>
+            <w:tcW w:w="2942" w:type="dxa"/>
+          </w:tcPr>
+          <w:p>
+            <w:pPr>
+              <w:jc w:val="both"/>
+            </w:pPr>
+            <w:r>
+              <w:t>Total</w:t>
+            </w:r>
+          </w:p>
+        </w:tc>
+        <w:tc>
+          <w:tcPr>
+            <w:tcW w:w="2943" w:type="dxa"/>
+          </w:tcPr>
+          <w:p>
+            <w:pPr>
+              <w:jc w:val="both"/>
+            </w:pPr>
+            <w:r>
+              <w:t>8</w:t>
+            </w:r>
+          </w:p>
+        </w:tc>
+      </w:tr>
+    </w:tbl>
+    <w:p>
+      <w:pPr>
+        <w:jc w:val="both"/>
+      </w:pPr>
+    </w:p>
     <w:sectPr>
       <w:pgSz w:w="12240" w:h="15840"/>
       <w:pgMar w:top="1417" w:right="1701" w:bottom="1417" w:left="1701" w:header="708" w:footer="708" w:gutter="0"/>
@@ -5158,6 +5317,8 @@
   <w:rsids>
     <w:rsidRoot w:val="00675CC1"/>
     <w:rsid w:val="00675CC1"/>
+    <w:rsid w:val="006C51FD"/>
+    <w:rsid w:val="00F32F9C"/>
   </w:rsids>
   <m:mathPr>
     <m:mathFont m:val="Cambria Math"/>
@@ -5624,16 +5785,8 @@
     <w:name w:val="9A50886EEFF04A48AE97A30C0E17B317"/>
     <w:rsid w:val="00675CC1"/>
   </w:style>
-  <w:style w:type="paragraph" w:customStyle="1" w:styleId="835F9CD735B34FDAAFCF9EE2C313FC59">
-    <w:name w:val="835F9CD735B34FDAAFCF9EE2C313FC59"/>
-    <w:rsid w:val="00675CC1"/>
-  </w:style>
   <w:style w:type="paragraph" w:customStyle="1" w:styleId="7A57FC6F86804CFBBEF0D041F2F41B22">
     <w:name w:val="7A57FC6F86804CFBBEF0D041F2F41B22"/>
-    <w:rsid w:val="00675CC1"/>
-  </w:style>
-  <w:style w:type="paragraph" w:customStyle="1" w:styleId="DFA7D0AFAA6742B6854CD3FF3C58F179">
-    <w:name w:val="DFA7D0AFAA6742B6854CD3FF3C58F179"/>
     <w:rsid w:val="00675CC1"/>
   </w:style>
 </w:styles>

</xml_diff>